<commit_message>
Changed the Application to use PYQT
</commit_message>
<xml_diff>
--- a/FINAL YEAR Project REPORT.docx
+++ b/FINAL YEAR Project REPORT.docx
@@ -374,15 +374,10 @@
             <w:spacing w:line="360" w:lineRule="auto"/>
           </w:pPr>
           <w:r>
-            <w:t>I would also like to extend my gratitude to my friends who took time out of their schedules to come down to school and help me with the data collection. Their support and assistance were greatly appreciated.</w:t>
+            <w:t>I would also like to extend my gratitude to my friends who took time out of their schedules to come down to school and help me with the data collection. Their support and assistance were greatly appreciated</w:t>
           </w:r>
           <w:r>
-            <w:rPr>
-              <w:rFonts w:ascii="Segoe UI" w:hAnsi="Segoe UI" w:cs="Segoe UI"/>
-              <w:color w:val="D1D5DB"/>
-              <w:shd w:val="clear" w:color="auto" w:fill="444654"/>
-            </w:rPr>
-            <w:t xml:space="preserve"> </w:t>
+            <w:t xml:space="preserve">. </w:t>
           </w:r>
           <w:r>
             <w:t>Lastly, I would like to thank my family for their unwavering support throughout my years in NTU. Their love and encouragement, even during the toughest times, have been invaluable to me. I am truly grateful for their support throughout this project and always</w:t>

</xml_diff>